<commit_message>
Circle Language Spec Plan: Reformulations of "2008-07 02    Assignment Spec Project Summary.docx"
</commit_message>
<xml_diff>
--- a/Circle Language Spec Plan/3. Done/2008-07 02    Assignment Spec Project Summary.docx
+++ b/Circle Language Spec Plan/3. Done/2008-07 02    Assignment Spec Project Summary.docx
@@ -14,12 +14,7 @@
         <w:br/>
       </w:r>
       <w:r>
-        <w:t>Assign</w:t>
-      </w:r>
-      <w:bookmarkStart w:id="0" w:name="_GoBack"/>
-      <w:bookmarkEnd w:id="0"/>
-      <w:r>
-        <w:t>ment</w:t>
+        <w:t>Assignment</w:t>
       </w:r>
       <w:r>
         <w:t xml:space="preserve"> Spec</w:t>
@@ -109,6 +104,22 @@
         <w:pStyle w:val="Heading3"/>
       </w:pPr>
       <w:r>
+        <w:t>Super-Project</w:t>
+      </w:r>
+    </w:p>
+    <w:p>
+      <w:pPr>
+        <w:ind w:left="284"/>
+      </w:pPr>
+      <w:r>
+        <w:t>Circle Language Spec, Command as a Concept Spec</w:t>
+      </w:r>
+    </w:p>
+    <w:p>
+      <w:pPr>
+        <w:pStyle w:val="Heading3"/>
+      </w:pPr>
+      <w:r>
         <w:t>Goa</w:t>
       </w:r>
       <w:r>
@@ -120,29 +131,13 @@
         <w:ind w:left="284"/>
       </w:pPr>
       <w:r>
-        <w:t>Work out the Assignment article group, required to work out Commands as a Concept.</w:t>
-      </w:r>
-    </w:p>
-    <w:p>
-      <w:pPr>
-        <w:pStyle w:val="Heading3"/>
-      </w:pPr>
-      <w:r>
-        <w:t>Super-</w:t>
-      </w:r>
-      <w:r>
-        <w:t>P</w:t>
-      </w:r>
-      <w:r>
-        <w:t>roject</w:t>
-      </w:r>
-    </w:p>
-    <w:p>
-      <w:pPr>
-        <w:ind w:left="284"/>
-      </w:pPr>
-      <w:r>
-        <w:t>This project used to be part of the project ‘Command As A Concept’, which proved to be too large, so it was split up into multiple projects.</w:t>
+        <w:t xml:space="preserve">Work out the Assignment article group, </w:t>
+      </w:r>
+      <w:r>
+        <w:t xml:space="preserve">as it might be </w:t>
+      </w:r>
+      <w:r>
+        <w:t>required to work out Commands as a Concept.</w:t>
       </w:r>
     </w:p>
     <w:p>
@@ -162,9 +157,9 @@
       </w:pPr>
       <w:smartTag w:uri="urn:schemas-microsoft-com:office:smarttags" w:element="date">
         <w:smartTagPr>
+          <w:attr w:name="Year" w:val="2008"/>
+          <w:attr w:name="Day" w:val="24"/>
           <w:attr w:name="Month" w:val="7"/>
-          <w:attr w:name="Day" w:val="24"/>
-          <w:attr w:name="Year" w:val="2008"/>
         </w:smartTagPr>
         <w:r>
           <w:t>July 24, 2008</w:t>
@@ -178,9 +173,9 @@
       </w:r>
       <w:smartTag w:uri="urn:schemas-microsoft-com:office:smarttags" w:element="date">
         <w:smartTagPr>
+          <w:attr w:name="Year" w:val="2008"/>
+          <w:attr w:name="Day" w:val="28"/>
           <w:attr w:name="Month" w:val="7"/>
-          <w:attr w:name="Day" w:val="28"/>
-          <w:attr w:name="Year" w:val="2008"/>
         </w:smartTagPr>
         <w:r>
           <w:t>July 28</w:t>
@@ -1154,7 +1149,19 @@
         <w:rPr>
           <w:sz w:val="16"/>
         </w:rPr>
-        <w:t>(only added to the development version</w:t>
+        <w:t>(</w:t>
+      </w:r>
+      <w:r>
+        <w:rPr>
+          <w:sz w:val="16"/>
+        </w:rPr>
+        <w:t>O</w:t>
+      </w:r>
+      <w:r>
+        <w:rPr>
+          <w:sz w:val="16"/>
+        </w:rPr>
+        <w:t>nly added to the development version</w:t>
       </w:r>
       <w:r>
         <w:rPr>
@@ -1166,6 +1173,12 @@
         <w:rPr>
           <w:sz w:val="16"/>
         </w:rPr>
+        <w:t>.</w:t>
+      </w:r>
+      <w:r>
+        <w:rPr>
+          <w:sz w:val="16"/>
+        </w:rPr>
         <w:t>)</w:t>
       </w:r>
     </w:p>
@@ -1232,7 +1245,43 @@
         <w:rPr>
           <w:sz w:val="16"/>
         </w:rPr>
-        <w:t>(add the wavy line)</w:t>
+        <w:t>(</w:t>
+      </w:r>
+      <w:r>
+        <w:rPr>
+          <w:sz w:val="16"/>
+        </w:rPr>
+        <w:t>A</w:t>
+      </w:r>
+      <w:r>
+        <w:rPr>
+          <w:sz w:val="16"/>
+        </w:rPr>
+        <w:t>dd</w:t>
+      </w:r>
+      <w:r>
+        <w:rPr>
+          <w:sz w:val="16"/>
+        </w:rPr>
+        <w:t>ed</w:t>
+      </w:r>
+      <w:r>
+        <w:rPr>
+          <w:sz w:val="16"/>
+        </w:rPr>
+        <w:t xml:space="preserve"> the wavy line</w:t>
+      </w:r>
+      <w:r>
+        <w:rPr>
+          <w:sz w:val="16"/>
+        </w:rPr>
+        <w:t>.</w:t>
+      </w:r>
+      <w:r>
+        <w:rPr>
+          <w:sz w:val="16"/>
+        </w:rPr>
+        <w:t>)</w:t>
       </w:r>
     </w:p>
     <w:p>
@@ -1276,30 +1325,74 @@
         <w:rPr>
           <w:sz w:val="16"/>
         </w:rPr>
-        <w:t>The definition of sub-object is not right anymore,</w:t>
-      </w:r>
-    </w:p>
-    <w:p>
-      <w:pPr>
-        <w:ind w:left="852"/>
-        <w:rPr>
-          <w:sz w:val="16"/>
-        </w:rPr>
-      </w:pPr>
-      <w:r>
-        <w:rPr>
-          <w:sz w:val="16"/>
-        </w:rPr>
-        <w:t>because I say in the Object Reference article,</w:t>
-      </w:r>
-    </w:p>
-    <w:p>
-      <w:pPr>
-        <w:ind w:left="852"/>
-        <w:rPr>
-          <w:sz w:val="16"/>
-        </w:rPr>
-      </w:pPr>
+        <w:t xml:space="preserve">The definition of </w:t>
+      </w:r>
+      <w:r>
+        <w:rPr>
+          <w:sz w:val="16"/>
+        </w:rPr>
+        <w:t>'</w:t>
+      </w:r>
+      <w:r>
+        <w:rPr>
+          <w:sz w:val="16"/>
+        </w:rPr>
+        <w:t>sub-object</w:t>
+      </w:r>
+      <w:r>
+        <w:rPr>
+          <w:sz w:val="16"/>
+        </w:rPr>
+        <w:t>'</w:t>
+      </w:r>
+      <w:r>
+        <w:rPr>
+          <w:sz w:val="16"/>
+        </w:rPr>
+        <w:t xml:space="preserve"> </w:t>
+      </w:r>
+      <w:r>
+        <w:rPr>
+          <w:sz w:val="16"/>
+        </w:rPr>
+        <w:t xml:space="preserve">does not seem to be </w:t>
+      </w:r>
+      <w:r>
+        <w:rPr>
+          <w:sz w:val="16"/>
+        </w:rPr>
+        <w:t>right anymore,</w:t>
+      </w:r>
+      <w:r>
+        <w:rPr>
+          <w:sz w:val="16"/>
+        </w:rPr>
+        <w:t xml:space="preserve"> </w:t>
+      </w:r>
+      <w:r>
+        <w:rPr>
+          <w:sz w:val="16"/>
+        </w:rPr>
+        <w:t>because the Object Reference article</w:t>
+      </w:r>
+      <w:r>
+        <w:rPr>
+          <w:sz w:val="16"/>
+        </w:rPr>
+        <w:t xml:space="preserve"> said</w:t>
+      </w:r>
+      <w:r>
+        <w:rPr>
+          <w:sz w:val="16"/>
+        </w:rPr>
+        <w:t>,</w:t>
+      </w:r>
+      <w:r>
+        <w:rPr>
+          <w:sz w:val="16"/>
+        </w:rPr>
+        <w:t xml:space="preserve"> </w:t>
+      </w:r>
       <w:r>
         <w:rPr>
           <w:sz w:val="16"/>
@@ -1370,7 +1463,37 @@
         <w:rPr>
           <w:sz w:val="16"/>
         </w:rPr>
-        <w:t>(has nothing to do with the project, but I want to do that.)</w:t>
+        <w:t>(</w:t>
+      </w:r>
+      <w:r>
+        <w:rPr>
+          <w:sz w:val="16"/>
+        </w:rPr>
+        <w:t>H</w:t>
+      </w:r>
+      <w:r>
+        <w:rPr>
+          <w:sz w:val="16"/>
+        </w:rPr>
+        <w:t xml:space="preserve">as nothing to do with the project, but </w:t>
+      </w:r>
+      <w:r>
+        <w:rPr>
+          <w:sz w:val="16"/>
+        </w:rPr>
+        <w:t>It might be nice to do that</w:t>
+      </w:r>
+      <w:r>
+        <w:rPr>
+          <w:sz w:val="16"/>
+        </w:rPr>
+        <w:t xml:space="preserve"> too</w:t>
+      </w:r>
+      <w:r>
+        <w:rPr>
+          <w:sz w:val="16"/>
+        </w:rPr>
+        <w:t>.)</w:t>
       </w:r>
     </w:p>
     <w:p>
@@ -1378,7 +1501,13 @@
         <w:pStyle w:val="Heading3"/>
       </w:pPr>
       <w:r>
-        <w:t>Project steps</w:t>
+        <w:t xml:space="preserve">Project </w:t>
+      </w:r>
+      <w:r>
+        <w:t>S</w:t>
+      </w:r>
+      <w:r>
+        <w:t>teps</w:t>
       </w:r>
     </w:p>
     <w:p>
@@ -1389,7 +1518,13 @@
         <w:t>T</w:t>
       </w:r>
       <w:r>
-        <w:t>he notation for assignment is made simpler</w:t>
+        <w:t xml:space="preserve">he notation for assignment </w:t>
+      </w:r>
+      <w:r>
+        <w:t>was</w:t>
+      </w:r>
+      <w:r>
+        <w:t xml:space="preserve"> made simpler</w:t>
       </w:r>
       <w:r>
         <w:t>.</w:t>
@@ -1403,7 +1538,13 @@
         <w:t>C</w:t>
       </w:r>
       <w:r>
-        <w:t>ommand assignments the same as object assignments</w:t>
+        <w:t xml:space="preserve">ommand assignments </w:t>
+      </w:r>
+      <w:r>
+        <w:t xml:space="preserve">was made </w:t>
+      </w:r>
+      <w:r>
+        <w:t>the same as object assignments</w:t>
       </w:r>
       <w:r>
         <w:t>.</w:t>
@@ -1414,7 +1555,7 @@
         <w:ind w:left="284"/>
       </w:pPr>
       <w:r>
-        <w:t>E</w:t>
+        <w:t>It was e</w:t>
       </w:r>
       <w:r>
         <w:t>xtended with object reference assignments and alternative assignments</w:t>
@@ -1452,7 +1593,13 @@
         <w:ind w:left="568"/>
       </w:pPr>
       <w:r>
-        <w:t>- Old set of articles organization:</w:t>
+        <w:t>- Old set of articles</w:t>
+      </w:r>
+      <w:r>
+        <w:t>'</w:t>
+      </w:r>
+      <w:r>
+        <w:t xml:space="preserve"> organization:</w:t>
       </w:r>
     </w:p>
     <w:p>
@@ -1590,7 +1737,16 @@
         <w:ind w:left="568"/>
       </w:pPr>
       <w:r>
-        <w:t>The set of articles will change</w:t>
+        <w:t xml:space="preserve">The set of articles </w:t>
+      </w:r>
+      <w:r>
+        <w:t>was</w:t>
+      </w:r>
+      <w:r>
+        <w:t xml:space="preserve"> change</w:t>
+      </w:r>
+      <w:r>
+        <w:t>d.</w:t>
       </w:r>
     </w:p>
     <w:p>
@@ -1607,7 +1763,13 @@
         <w:ind w:left="568"/>
       </w:pPr>
       <w:r>
-        <w:t>At first there was only direct assignment of:</w:t>
+        <w:t>At first there was only direct assignment of</w:t>
+      </w:r>
+      <w:r>
+        <w:t xml:space="preserve"> the following aspects</w:t>
+      </w:r>
+      <w:r>
+        <w:t>:</w:t>
       </w:r>
     </w:p>
     <w:p>
@@ -1681,7 +1843,31 @@
         <w:ind w:left="568"/>
       </w:pPr>
       <w:r>
-        <w:t>Commands will become a concept, automatically making Command Definition the same as Class, and Command Interface the same as Interface. That leaves us:</w:t>
+        <w:t>If c</w:t>
+      </w:r>
+      <w:r>
+        <w:t xml:space="preserve">ommands become </w:t>
+      </w:r>
+      <w:r>
+        <w:t>aspects</w:t>
+      </w:r>
+      <w:r>
+        <w:t xml:space="preserve">, </w:t>
+      </w:r>
+      <w:r>
+        <w:t xml:space="preserve">this might </w:t>
+      </w:r>
+      <w:r>
+        <w:t xml:space="preserve">automatically </w:t>
+      </w:r>
+      <w:r>
+        <w:t xml:space="preserve">make </w:t>
+      </w:r>
+      <w:r>
+        <w:t xml:space="preserve">Command Definition the same as Class, and Command Interface the same as Interface. That </w:t>
+      </w:r>
+      <w:r>
+        <w:t>might leave us with the following aspects:</w:t>
       </w:r>
     </w:p>
     <w:p>
@@ -1739,7 +1925,19 @@
         <w:ind w:left="568"/>
       </w:pPr>
       <w:r>
-        <w:t>You do need to mention it in the articles when an assignment is also synonym for a command assignment.</w:t>
+        <w:t xml:space="preserve">You </w:t>
+      </w:r>
+      <w:r>
+        <w:t xml:space="preserve">might </w:t>
+      </w:r>
+      <w:r>
+        <w:t>need to mention it in the articles whe</w:t>
+      </w:r>
+      <w:r>
+        <w:t>re</w:t>
+      </w:r>
+      <w:r>
+        <w:t xml:space="preserve"> an assignment is also synonym for a command assignment.</w:t>
       </w:r>
     </w:p>
     <w:p>
@@ -1756,7 +1954,19 @@
         <w:ind w:left="568"/>
       </w:pPr>
       <w:r>
-        <w:t>Pointer assignment adds more types of assignment. Object, Class and Interface assignment each get two types of assignment:</w:t>
+        <w:t xml:space="preserve">Pointer assignment </w:t>
+      </w:r>
+      <w:r>
+        <w:t xml:space="preserve">might </w:t>
+      </w:r>
+      <w:r>
+        <w:t xml:space="preserve">add more types of assignment. Object, Class and Interface assignment each </w:t>
+      </w:r>
+      <w:r>
+        <w:t xml:space="preserve">might </w:t>
+      </w:r>
+      <w:r>
+        <w:t>get two types of assignment:</w:t>
       </w:r>
     </w:p>
     <w:p>
@@ -1796,11 +2006,9 @@
       <w:pPr>
         <w:ind w:left="1346" w:hanging="210"/>
       </w:pPr>
-      <w:proofErr w:type="spellStart"/>
-      <w:r>
-        <w:t>Assinging</w:t>
-      </w:r>
-      <w:proofErr w:type="spellEnd"/>
+      <w:r>
+        <w:t>Assigning</w:t>
+      </w:r>
       <w:r>
         <w:t xml:space="preserve"> the related object as the target</w:t>
       </w:r>
@@ -1819,7 +2027,30 @@
         <w:ind w:left="568"/>
       </w:pPr>
       <w:r>
-        <w:t>Any alternative form of assignment can be accomplished by calling system commands and assignment commands.</w:t>
+        <w:t xml:space="preserve">Any alternative form of assignment </w:t>
+      </w:r>
+      <w:r>
+        <w:t xml:space="preserve">might </w:t>
+      </w:r>
+      <w:r>
+        <w:t xml:space="preserve">be accomplished by </w:t>
+      </w:r>
+      <w:r>
+        <w:t xml:space="preserve">combining </w:t>
+      </w:r>
+      <w:r>
+        <w:t>call</w:t>
+      </w:r>
+      <w:r>
+        <w:t>s to</w:t>
+      </w:r>
+      <w:r>
+        <w:t xml:space="preserve"> system </w:t>
+      </w:r>
+      <w:bookmarkStart w:id="0" w:name="_GoBack"/>
+      <w:bookmarkEnd w:id="0"/>
+      <w:r>
+        <w:t>commands and assignment commands.</w:t>
       </w:r>
     </w:p>
     <w:p>
@@ -1836,7 +2067,13 @@
         <w:ind w:left="568"/>
       </w:pPr>
       <w:r>
-        <w:t>This creates a different set of articles:</w:t>
+        <w:t xml:space="preserve">This </w:t>
+      </w:r>
+      <w:r>
+        <w:t xml:space="preserve">would </w:t>
+      </w:r>
+      <w:r>
+        <w:t>create a different set of articles:</w:t>
       </w:r>
     </w:p>
     <w:p>
@@ -2237,7 +2474,16 @@
         <w:ind w:left="568"/>
       </w:pPr>
       <w:r>
-        <w:t>You have to take the following details into consideration:</w:t>
+        <w:t xml:space="preserve">You </w:t>
+      </w:r>
+      <w:r>
+        <w:t xml:space="preserve">might </w:t>
+      </w:r>
+      <w:r>
+        <w:t xml:space="preserve">want </w:t>
+      </w:r>
+      <w:r>
+        <w:t>to take the following details into consideration:</w:t>
       </w:r>
     </w:p>
     <w:p>
@@ -2254,7 +2500,39 @@
         <w:ind w:left="1062" w:hanging="210"/>
       </w:pPr>
       <w:r>
-        <w:t>&gt; You can assign a class to a sub-object, but you can also assign a class to an object. When and how do you do which?</w:t>
+        <w:t xml:space="preserve">&gt; You </w:t>
+      </w:r>
+      <w:r>
+        <w:t xml:space="preserve">might be able to </w:t>
+      </w:r>
+      <w:r>
+        <w:t xml:space="preserve">assign a class to a </w:t>
+      </w:r>
+      <w:r>
+        <w:rPr>
+          <w:i/>
+          <w:iCs/>
+        </w:rPr>
+        <w:t>sub-object</w:t>
+      </w:r>
+      <w:r>
+        <w:t xml:space="preserve">, but you </w:t>
+      </w:r>
+      <w:r>
+        <w:t xml:space="preserve">might also </w:t>
+      </w:r>
+      <w:r>
+        <w:t xml:space="preserve">assign a class to an </w:t>
+      </w:r>
+      <w:r>
+        <w:rPr>
+          <w:i/>
+          <w:iCs/>
+        </w:rPr>
+        <w:t>object</w:t>
+      </w:r>
+      <w:r>
+        <w:t>. When and how do you do which?</w:t>
       </w:r>
     </w:p>
     <w:p>
@@ -2262,7 +2540,31 @@
         <w:ind w:left="1346" w:hanging="210"/>
       </w:pPr>
       <w:r>
-        <w:t>&gt; I have only described assigning it to a sub-object.</w:t>
+        <w:t xml:space="preserve">&gt; </w:t>
+      </w:r>
+      <w:r>
+        <w:t xml:space="preserve">It </w:t>
+      </w:r>
+      <w:r>
+        <w:t xml:space="preserve">only </w:t>
+      </w:r>
+      <w:r>
+        <w:t xml:space="preserve">seems to be </w:t>
+      </w:r>
+      <w:r>
+        <w:t xml:space="preserve">described </w:t>
+      </w:r>
+      <w:r>
+        <w:t xml:space="preserve">how to </w:t>
+      </w:r>
+      <w:r>
+        <w:t>assig</w:t>
+      </w:r>
+      <w:r>
+        <w:t>n</w:t>
+      </w:r>
+      <w:r>
+        <w:t xml:space="preserve"> it to a sub-object.</w:t>
       </w:r>
     </w:p>
     <w:p>
@@ -2270,20 +2572,23 @@
         <w:ind w:left="1346" w:hanging="210"/>
       </w:pPr>
       <w:r>
-        <w:t>&gt; Perhaps you first assign a class to a sub-object and then create the sub-object . You can’t change the class of an object after it is created.</w:t>
+        <w:t xml:space="preserve">&gt; Perhaps you first assign a class to a sub-object and then create the sub-object . You </w:t>
+      </w:r>
+      <w:r>
+        <w:t xml:space="preserve">probably </w:t>
+      </w:r>
+      <w:r>
+        <w:t>can’t change the class of an object after it is created.</w:t>
       </w:r>
       <w:r>
         <w:br/>
         <w:t xml:space="preserve">You </w:t>
       </w:r>
       <w:r>
-        <w:rPr>
-          <w:i/>
-        </w:rPr>
-        <w:t xml:space="preserve">have to </w:t>
-      </w:r>
-      <w:r>
-        <w:t>mention this in class assignment.</w:t>
+        <w:t>might want to mention this</w:t>
+      </w:r>
+      <w:r>
+        <w:t xml:space="preserve"> in class assignment.</w:t>
       </w:r>
     </w:p>
     <w:p>
@@ -2291,7 +2596,25 @@
         <w:ind w:left="1346" w:hanging="210"/>
       </w:pPr>
       <w:r>
-        <w:t>&gt; You always access an object through an object reference, and an object reference is always part of the object reference’s parent. So you are always accessing an object through another object.</w:t>
+        <w:t xml:space="preserve">&gt; </w:t>
+      </w:r>
+      <w:r>
+        <w:t>It seems, y</w:t>
+      </w:r>
+      <w:r>
+        <w:t xml:space="preserve">ou </w:t>
+      </w:r>
+      <w:r>
+        <w:t xml:space="preserve">always </w:t>
+      </w:r>
+      <w:r>
+        <w:t xml:space="preserve">access an object through an object reference, and an object reference is always part of the object reference’s parent. So </w:t>
+      </w:r>
+      <w:r>
+        <w:t xml:space="preserve">it seems </w:t>
+      </w:r>
+      <w:r>
+        <w:t>you are always accessing an object through another object.</w:t>
       </w:r>
     </w:p>
     <w:p>
@@ -2307,7 +2630,13 @@
         <w:ind w:left="1346" w:hanging="210"/>
       </w:pPr>
       <w:r>
-        <w:t>&gt; I guess normally you’ll just assign the class of a symbol to another symbol. If that class is a pointer to a pointer to a class, you’re assigning the pointer to the pointer to the other symbol. Assigning the target class may need to be another type of assignment.</w:t>
+        <w:t xml:space="preserve">&gt; </w:t>
+      </w:r>
+      <w:r>
+        <w:t xml:space="preserve">Perhaps </w:t>
+      </w:r>
+      <w:r>
+        <w:t>normally you’ll just assign the class of a symbol to another symbol. If that class is a pointer to a pointer to a class, you’re assigning the pointer to the pointer to the other symbol. Assigning the target class may need to be another type of assignment.</w:t>
       </w:r>
     </w:p>
     <w:p>
@@ -2315,7 +2644,13 @@
         <w:ind w:left="1346" w:hanging="210"/>
       </w:pPr>
       <w:r>
-        <w:t>&gt; In that case, you need to leave out the term target in the normal assignments, and add a new set of possible assignments: target object assignment, target class assignment, etcetera.</w:t>
+        <w:t xml:space="preserve">&gt; In that case, you </w:t>
+      </w:r>
+      <w:r>
+        <w:t xml:space="preserve">might </w:t>
+      </w:r>
+      <w:r>
+        <w:t>need to leave out the term target in the normal assignments, and add a new set of possible assignments: target object assignment, target class assignment, etcetera.</w:t>
       </w:r>
     </w:p>
     <w:p>
@@ -2331,7 +2666,19 @@
         <w:ind w:left="1136"/>
       </w:pPr>
       <w:r>
-        <w:t>What if you want to assign the Target Class as the class target of an object reference. I could imagine: c=c</w:t>
+        <w:t xml:space="preserve">What if you want to assign the Target Class as the class target of an object reference. </w:t>
+      </w:r>
+      <w:r>
+        <w:t>This could be</w:t>
+      </w:r>
+      <w:r>
+        <w:t xml:space="preserve"> imagine</w:t>
+      </w:r>
+      <w:r>
+        <w:t>d</w:t>
+      </w:r>
+      <w:r>
+        <w:t>: c=c</w:t>
       </w:r>
       <w:r>
         <w:sym w:font="Wingdings" w:char="F0E0"/>
@@ -2376,7 +2723,13 @@
         <w:ind w:left="1136"/>
       </w:pPr>
       <w:r>
-        <w:t>The diagram is worked out on paper.</w:t>
+        <w:t xml:space="preserve">The diagram </w:t>
+      </w:r>
+      <w:r>
+        <w:t xml:space="preserve">was </w:t>
+      </w:r>
+      <w:r>
+        <w:t>worked out on paper.</w:t>
       </w:r>
     </w:p>
     <w:p>
@@ -2384,7 +2737,13 @@
         <w:ind w:left="1136"/>
       </w:pPr>
       <w:r>
-        <w:t>Object reference assignment is mandatory.</w:t>
+        <w:t xml:space="preserve">Object reference assignment </w:t>
+      </w:r>
+      <w:r>
+        <w:t>seems</w:t>
+      </w:r>
+      <w:r>
+        <w:t xml:space="preserve"> mandatory.</w:t>
       </w:r>
     </w:p>
     <w:p>
@@ -2392,15 +2751,37 @@
         <w:ind w:left="1136"/>
       </w:pPr>
       <w:r>
-        <w:t xml:space="preserve">But target object reference assignment is not. Target object reference assignment is less common, and possible in an alternative way. Target object reference assignment also leads to thinking about assigning other types of targets and it would </w:t>
-      </w:r>
-      <w:proofErr w:type="spellStart"/>
-      <w:r>
-        <w:t>clother</w:t>
-      </w:r>
-      <w:proofErr w:type="spellEnd"/>
-      <w:r>
-        <w:t xml:space="preserve"> the language with a bunch of alternative notations for things that are less common, for which a general notation can be used.</w:t>
+        <w:t xml:space="preserve">But target object reference assignment </w:t>
+      </w:r>
+      <w:r>
+        <w:t>does not seem necessary</w:t>
+      </w:r>
+      <w:r>
+        <w:t xml:space="preserve">. Target object reference assignment </w:t>
+      </w:r>
+      <w:r>
+        <w:t xml:space="preserve">seems </w:t>
+      </w:r>
+      <w:r>
+        <w:t xml:space="preserve">less common, and possible in an alternative way. Target object reference assignment also lead to thinking about assigning other types of targets and it </w:t>
+      </w:r>
+      <w:r>
+        <w:t xml:space="preserve">might </w:t>
+      </w:r>
+      <w:r>
+        <w:t>cl</w:t>
+      </w:r>
+      <w:r>
+        <w:t>utt</w:t>
+      </w:r>
+      <w:r>
+        <w:t xml:space="preserve">er the language with a bunch of alternative notations for things that are less common, for which a general notation </w:t>
+      </w:r>
+      <w:r>
+        <w:t>could</w:t>
+      </w:r>
+      <w:r>
+        <w:t xml:space="preserve"> be used.</w:t>
       </w:r>
     </w:p>
     <w:p>
@@ -2416,7 +2797,19 @@
         <w:ind w:left="1346" w:hanging="210"/>
       </w:pPr>
       <w:r>
-        <w:t>Class and definition assignment are the same in that case,</w:t>
+        <w:t xml:space="preserve">Class and definition assignment </w:t>
+      </w:r>
+      <w:r>
+        <w:t xml:space="preserve">would be </w:t>
+      </w:r>
+      <w:r>
+        <w:t xml:space="preserve">the same </w:t>
+      </w:r>
+      <w:r>
+        <w:t xml:space="preserve">concept </w:t>
+      </w:r>
+      <w:r>
+        <w:t>in that case,</w:t>
       </w:r>
     </w:p>
     <w:p>
@@ -2424,7 +2817,13 @@
         <w:ind w:left="1346" w:hanging="210"/>
       </w:pPr>
       <w:r>
-        <w:t>and then there is only one type of interface assignment.</w:t>
+        <w:t xml:space="preserve">and then there </w:t>
+      </w:r>
+      <w:r>
+        <w:t>would be</w:t>
+      </w:r>
+      <w:r>
+        <w:t xml:space="preserve"> only one type of interface assignment.</w:t>
       </w:r>
     </w:p>
     <w:p>
@@ -2432,7 +2831,19 @@
         <w:ind w:left="1062" w:hanging="210"/>
       </w:pPr>
       <w:r>
-        <w:t>&gt; Calls are created briefly, but definitions are created permanently.</w:t>
+        <w:t xml:space="preserve">&gt; Calls </w:t>
+      </w:r>
+      <w:r>
+        <w:t xml:space="preserve">seem </w:t>
+      </w:r>
+      <w:r>
+        <w:t xml:space="preserve">created briefly, but definitions </w:t>
+      </w:r>
+      <w:r>
+        <w:t xml:space="preserve">seem </w:t>
+      </w:r>
+      <w:r>
+        <w:t>created permanently.</w:t>
       </w:r>
     </w:p>
     <w:p>
@@ -2448,7 +2859,19 @@
         <w:ind w:left="1282" w:hanging="146"/>
       </w:pPr>
       <w:r>
-        <w:t>- It means definitions could get object lines anyway, and calls can not.</w:t>
+        <w:t xml:space="preserve">- It </w:t>
+      </w:r>
+      <w:r>
+        <w:t xml:space="preserve">seems to </w:t>
+      </w:r>
+      <w:r>
+        <w:t>mean</w:t>
+      </w:r>
+      <w:r>
+        <w:t>,</w:t>
+      </w:r>
+      <w:r>
+        <w:t xml:space="preserve"> definitions could get object lines anyway, and calls can not.</w:t>
       </w:r>
     </w:p>
     <w:p>
@@ -2456,7 +2879,13 @@
         <w:ind w:left="1282" w:hanging="146"/>
       </w:pPr>
       <w:r>
-        <w:t>- Articles to change:</w:t>
+        <w:t>- Articles t</w:t>
+      </w:r>
+      <w:r>
+        <w:t>hat might</w:t>
+      </w:r>
+      <w:r>
+        <w:t xml:space="preserve"> change:</w:t>
       </w:r>
     </w:p>
     <w:p>
@@ -2488,7 +2917,13 @@
         <w:ind w:left="1850" w:hanging="146"/>
       </w:pPr>
       <w:r>
-        <w:t>(rephrase small parts)</w:t>
+        <w:t>(</w:t>
+      </w:r>
+      <w:r>
+        <w:t xml:space="preserve">possibly </w:t>
+      </w:r>
+      <w:r>
+        <w:t>rephrase small parts)</w:t>
       </w:r>
     </w:p>
     <w:p>
@@ -2504,7 +2939,13 @@
         <w:ind w:left="1850" w:hanging="146"/>
       </w:pPr>
       <w:r>
-        <w:t>(rephrase small parts)</w:t>
+        <w:t>(</w:t>
+      </w:r>
+      <w:r>
+        <w:t xml:space="preserve">possibly </w:t>
+      </w:r>
+      <w:r>
+        <w:t>rephrase small parts)</w:t>
       </w:r>
     </w:p>
     <w:p>
@@ -2522,61 +2963,72 @@
       <w:r>
         <w:t>To make direct conversion between a command and an object</w:t>
       </w:r>
+      <w:r>
+        <w:t xml:space="preserve"> </w:t>
+      </w:r>
+      <w:r>
+        <w:t xml:space="preserve">possible without any loss of structure, a call </w:t>
+      </w:r>
+      <w:r>
+        <w:t xml:space="preserve">maybe should </w:t>
+      </w:r>
+      <w:r>
+        <w:t>be</w:t>
+      </w:r>
+      <w:r>
+        <w:t xml:space="preserve"> </w:t>
+      </w:r>
+      <w:r>
+        <w:t>able to have an object line</w:t>
+      </w:r>
+      <w:r>
+        <w:t xml:space="preserve">. </w:t>
+      </w:r>
+      <w:r>
+        <w:t xml:space="preserve">In that case the rule </w:t>
+      </w:r>
+      <w:r>
+        <w:t>might be</w:t>
+      </w:r>
+      <w:r>
+        <w:t>: when a call symbol has an object line,</w:t>
+      </w:r>
+      <w:r>
+        <w:t xml:space="preserve"> </w:t>
+      </w:r>
+      <w:r>
+        <w:t>the object line behaves as a class line.</w:t>
+      </w:r>
     </w:p>
     <w:p>
       <w:pPr>
         <w:ind w:left="1420"/>
       </w:pPr>
       <w:r>
-        <w:t>possible without any loss of structure, a call must be</w:t>
-      </w:r>
-    </w:p>
-    <w:p>
-      <w:pPr>
-        <w:ind w:left="1420"/>
-      </w:pPr>
-      <w:r>
-        <w:t>able to have an object line</w:t>
-      </w:r>
-    </w:p>
-    <w:p>
-      <w:pPr>
-        <w:ind w:left="1420"/>
-      </w:pPr>
-      <w:r>
-        <w:t>In that case the rule is: when a call symbol has an object line,</w:t>
-      </w:r>
-    </w:p>
-    <w:p>
-      <w:pPr>
-        <w:ind w:left="1420"/>
-      </w:pPr>
-      <w:r>
-        <w:t>the object line behaves as a class line.</w:t>
-      </w:r>
-    </w:p>
-    <w:p>
-      <w:pPr>
-        <w:ind w:left="1420"/>
-      </w:pPr>
-      <w:r>
-        <w:t>But it does require a warning to be generated.</w:t>
-      </w:r>
-    </w:p>
-    <w:p>
-      <w:pPr>
-        <w:ind w:left="852"/>
-      </w:pPr>
-      <w:r>
-        <w:t xml:space="preserve">- Explain </w:t>
-      </w:r>
-      <w:proofErr w:type="spellStart"/>
-      <w:r>
-        <w:t>unsimplified</w:t>
-      </w:r>
-      <w:proofErr w:type="spellEnd"/>
-      <w:r>
-        <w:t xml:space="preserve"> notations of assignment</w:t>
+        <w:t xml:space="preserve">But does </w:t>
+      </w:r>
+      <w:r>
+        <w:t xml:space="preserve">that not </w:t>
+      </w:r>
+      <w:r>
+        <w:t>require a warning to be generated</w:t>
+      </w:r>
+      <w:r>
+        <w:t>?</w:t>
+      </w:r>
+    </w:p>
+    <w:p>
+      <w:pPr>
+        <w:ind w:left="852"/>
+      </w:pPr>
+      <w:r>
+        <w:t>- Explain</w:t>
+      </w:r>
+      <w:r>
+        <w:t>ed</w:t>
+      </w:r>
+      <w:r>
+        <w:t xml:space="preserve"> unsimplified notations of assignment</w:t>
       </w:r>
     </w:p>
     <w:p>
@@ -2584,7 +3036,10 @@
         <w:ind w:left="1136"/>
       </w:pPr>
       <w:r>
-        <w:t>I should display the notation of an assignment calling upon system commands.</w:t>
+        <w:t xml:space="preserve">Perhaps </w:t>
+      </w:r>
+      <w:r>
+        <w:t>display the notation of an assignment calling upon system commands.</w:t>
       </w:r>
     </w:p>
     <w:p>
@@ -2592,7 +3047,25 @@
         <w:ind w:left="1136"/>
       </w:pPr>
       <w:r>
-        <w:t>I didn’t know how to do it before, but now most is known about the system interface, I do know how to express it.</w:t>
+        <w:t>I</w:t>
+      </w:r>
+      <w:r>
+        <w:t>t was not clear</w:t>
+      </w:r>
+      <w:r>
+        <w:t xml:space="preserve"> how to do it before, but now most </w:t>
+      </w:r>
+      <w:r>
+        <w:t>seems</w:t>
+      </w:r>
+      <w:r>
+        <w:t xml:space="preserve"> known about the system interface, </w:t>
+      </w:r>
+      <w:r>
+        <w:t xml:space="preserve">it seems clear </w:t>
+      </w:r>
+      <w:r>
+        <w:t>how to express it.</w:t>
       </w:r>
     </w:p>
     <w:p>
@@ -2668,7 +3141,19 @@
         <w:ind w:left="1420"/>
       </w:pPr>
       <w:r>
-        <w:t>(Simplified) (because in an assignment you do not need to show the words Get and Set, but s general assignment does not exist)</w:t>
+        <w:t xml:space="preserve">(Simplified) (because in an assignment you </w:t>
+      </w:r>
+      <w:r>
+        <w:t xml:space="preserve">might </w:t>
+      </w:r>
+      <w:r>
+        <w:t xml:space="preserve">not need to show the words Get and Set, but </w:t>
+      </w:r>
+      <w:r>
+        <w:t>a</w:t>
+      </w:r>
+      <w:r>
+        <w:t xml:space="preserve"> general assignment does not exist)</w:t>
       </w:r>
     </w:p>
     <w:p>
@@ -2775,7 +3260,13 @@
         <w:ind w:left="1136"/>
       </w:pPr>
       <w:r>
-        <w:t>- Articles to adapt:</w:t>
+        <w:t xml:space="preserve">- Articles </w:t>
+      </w:r>
+      <w:r>
+        <w:t>that might change</w:t>
+      </w:r>
+      <w:r>
+        <w:t>:</w:t>
       </w:r>
     </w:p>
     <w:p>
@@ -2831,7 +3322,13 @@
         <w:ind w:left="1062" w:hanging="210"/>
       </w:pPr>
       <w:r>
-        <w:t>- Wrap it up with more references to other articles:</w:t>
+        <w:t>- Wrap</w:t>
+      </w:r>
+      <w:r>
+        <w:t>ped</w:t>
+      </w:r>
+      <w:r>
+        <w:t xml:space="preserve"> it up with more references to other articles:</w:t>
       </w:r>
     </w:p>
     <w:p>
@@ -2839,7 +3336,13 @@
         <w:ind w:left="1346" w:hanging="210"/>
       </w:pPr>
       <w:r>
-        <w:t>- In the main article refer to all the sub-articles.</w:t>
+        <w:t>- In the main article refer</w:t>
+      </w:r>
+      <w:r>
+        <w:t>red</w:t>
+      </w:r>
+      <w:r>
+        <w:t xml:space="preserve"> to all the sub-articles.</w:t>
       </w:r>
     </w:p>
     <w:p>
@@ -2847,7 +3350,13 @@
         <w:ind w:left="1346" w:hanging="210"/>
       </w:pPr>
       <w:r>
-        <w:t>- In all the sub-articles refer to the main article.</w:t>
+        <w:t>- In all the sub-articles refer</w:t>
+      </w:r>
+      <w:r>
+        <w:t>red</w:t>
+      </w:r>
+      <w:r>
+        <w:t xml:space="preserve"> to the main article.</w:t>
       </w:r>
     </w:p>
     <w:p>
@@ -2871,7 +3380,13 @@
         <w:ind w:left="1346" w:hanging="210"/>
       </w:pPr>
       <w:r>
-        <w:t>/ In Target Object Reference Assignment and Object Reference Assignment refer to the article Automatic Containment for an explanation on imaginary reference lines.</w:t>
+        <w:t xml:space="preserve">/ In Target Object Reference Assignment and Object Reference Assignment </w:t>
+      </w:r>
+      <w:r>
+        <w:t xml:space="preserve">maybe </w:t>
+      </w:r>
+      <w:r>
+        <w:t>refer to the article Automatic Containment for an explanation on imaginary reference lines.</w:t>
       </w:r>
     </w:p>
     <w:p>
@@ -2879,7 +3394,16 @@
         <w:ind w:left="1346" w:hanging="210"/>
       </w:pPr>
       <w:r>
-        <w:t>- Put all references to other articles in the see also list</w:t>
+        <w:t xml:space="preserve">- </w:t>
+      </w:r>
+      <w:r>
+        <w:t>Perhaps p</w:t>
+      </w:r>
+      <w:r>
+        <w:t>ut all references to other articles in the see also list</w:t>
+      </w:r>
+      <w:r>
+        <w:t>.</w:t>
       </w:r>
     </w:p>
     <w:p>
@@ -2903,7 +3427,13 @@
         <w:ind w:left="1346" w:hanging="210"/>
       </w:pPr>
       <w:r>
-        <w:t>then the object itself should be assigned as a class.</w:t>
+        <w:t xml:space="preserve">then the object itself </w:t>
+      </w:r>
+      <w:r>
+        <w:t xml:space="preserve">might </w:t>
+      </w:r>
+      <w:r>
+        <w:t>be assigned as a class.</w:t>
       </w:r>
     </w:p>
     <w:p>
@@ -2919,7 +3449,13 @@
         <w:ind w:left="1346" w:hanging="210"/>
       </w:pPr>
       <w:r>
-        <w:t>then the object itself should be assigned as an interface</w:t>
+        <w:t xml:space="preserve">then the object itself </w:t>
+      </w:r>
+      <w:r>
+        <w:t xml:space="preserve">might </w:t>
+      </w:r>
+      <w:r>
+        <w:t>d be assigned as an interface</w:t>
       </w:r>
     </w:p>
     <w:p>

</xml_diff>